<commit_message>
Edit: before the first review from the other side
</commit_message>
<xml_diff>
--- a/scenario.docx
+++ b/scenario.docx
@@ -1013,7 +1013,23 @@
           <w:szCs w:val="28"/>
         </w:rPr>
         <w:lastRenderedPageBreak/>
-        <w:t>рёбрами в качестве дорог. Тогда составляемые маршруты —множество циклов графа, для которых выполняется ряд условий. Главным из них является минимальность функции оптимума.</w:t>
+        <w:t>рёбрами в качестве дорог. Тогда составляемые маршруты —</w:t>
+      </w:r>
+      <w:r>
+        <w:rPr>
+          <w:rFonts w:ascii="Times New Roman" w:hAnsi="Times New Roman" w:cs="Times New Roman"/>
+          <w:sz w:val="28"/>
+          <w:szCs w:val="28"/>
+        </w:rPr>
+        <w:t xml:space="preserve"> </w:t>
+      </w:r>
+      <w:r>
+        <w:rPr>
+          <w:rFonts w:ascii="Times New Roman" w:hAnsi="Times New Roman" w:cs="Times New Roman"/>
+          <w:sz w:val="28"/>
+          <w:szCs w:val="28"/>
+        </w:rPr>
+        <w:t>множество циклов графа, для которых выполняется ряд условий. Главным из них является минимальность функции оптимума.</w:t>
       </w:r>
     </w:p>
     <w:p>
@@ -1585,7 +1601,23 @@
           <w:sz w:val="28"/>
           <w:szCs w:val="28"/>
         </w:rPr>
-        <w:t xml:space="preserve"> так, чтобы избежать одновременное обсаживание двух машин на одном пункте</w:t>
+        <w:t xml:space="preserve"> так, чтобы избежать одновременное обс</w:t>
+      </w:r>
+      <w:r>
+        <w:rPr>
+          <w:rFonts w:ascii="Times New Roman" w:hAnsi="Times New Roman" w:cs="Times New Roman"/>
+          <w:sz w:val="28"/>
+          <w:szCs w:val="28"/>
+        </w:rPr>
+        <w:t>лу</w:t>
+      </w:r>
+      <w:r>
+        <w:rPr>
+          <w:rFonts w:ascii="Times New Roman" w:hAnsi="Times New Roman" w:cs="Times New Roman"/>
+          <w:sz w:val="28"/>
+          <w:szCs w:val="28"/>
+        </w:rPr>
+        <w:t>живание двух машин на одном пункте</w:t>
       </w:r>
       <w:r>
         <w:rPr>
@@ -1794,16 +1826,79 @@
           <w:rFonts w:ascii="Times New Roman" w:hAnsi="Times New Roman" w:cs="Times New Roman"/>
           <w:sz w:val="28"/>
           <w:szCs w:val="28"/>
-          <w:lang w:val="en-US"/>
-        </w:rPr>
-      </w:pPr>
-      <w:r>
-        <w:rPr>
-          <w:rFonts w:ascii="Times New Roman" w:hAnsi="Times New Roman" w:cs="Times New Roman"/>
-          <w:sz w:val="28"/>
-          <w:szCs w:val="28"/>
-        </w:rPr>
-        <w:t>Она позволяет задавать конфигурацию системы, вычислять маршруты, наблюдать их в визуализаторе и составлять временную диаграмму расписания.</w:t>
+        </w:rPr>
+      </w:pPr>
+      <w:r>
+        <w:rPr>
+          <w:rFonts w:ascii="Times New Roman" w:hAnsi="Times New Roman" w:cs="Times New Roman"/>
+          <w:sz w:val="28"/>
+          <w:szCs w:val="28"/>
+        </w:rPr>
+        <w:t xml:space="preserve">Результаты работы представляются </w:t>
+      </w:r>
+      <w:r>
+        <w:rPr>
+          <w:rFonts w:ascii="Times New Roman" w:hAnsi="Times New Roman" w:cs="Times New Roman"/>
+          <w:sz w:val="28"/>
+          <w:szCs w:val="28"/>
+        </w:rPr>
+        <w:t xml:space="preserve">при помощи представленного графического интерфейса. </w:t>
+      </w:r>
+      <w:r>
+        <w:rPr>
+          <w:rFonts w:ascii="Times New Roman" w:hAnsi="Times New Roman" w:cs="Times New Roman"/>
+          <w:sz w:val="28"/>
+          <w:szCs w:val="28"/>
+        </w:rPr>
+        <w:t xml:space="preserve">Целевой </w:t>
+      </w:r>
+      <w:r>
+        <w:rPr>
+          <w:rFonts w:ascii="Times New Roman" w:hAnsi="Times New Roman" w:cs="Times New Roman"/>
+          <w:sz w:val="28"/>
+          <w:szCs w:val="28"/>
+        </w:rPr>
+        <w:t>пользователь (то есть логист)</w:t>
+      </w:r>
+      <w:r>
+        <w:rPr>
+          <w:rFonts w:ascii="Times New Roman" w:hAnsi="Times New Roman" w:cs="Times New Roman"/>
+          <w:sz w:val="28"/>
+          <w:szCs w:val="28"/>
+        </w:rPr>
+        <w:t xml:space="preserve"> на основе</w:t>
+      </w:r>
+      <w:r>
+        <w:rPr>
+          <w:rFonts w:ascii="Times New Roman" w:hAnsi="Times New Roman" w:cs="Times New Roman"/>
+          <w:sz w:val="28"/>
+          <w:szCs w:val="28"/>
+        </w:rPr>
+        <w:t xml:space="preserve"> имеющихся у него</w:t>
+      </w:r>
+      <w:r>
+        <w:rPr>
+          <w:rFonts w:ascii="Times New Roman" w:hAnsi="Times New Roman" w:cs="Times New Roman"/>
+          <w:sz w:val="28"/>
+          <w:szCs w:val="28"/>
+        </w:rPr>
+        <w:t xml:space="preserve"> данных </w:t>
+      </w:r>
+      <w:r>
+        <w:rPr>
+          <w:rFonts w:ascii="Times New Roman" w:hAnsi="Times New Roman" w:cs="Times New Roman"/>
+          <w:sz w:val="28"/>
+          <w:szCs w:val="28"/>
+        </w:rPr>
+        <w:t xml:space="preserve">может </w:t>
+      </w:r>
+      <w:r>
+        <w:rPr>
+          <w:rFonts w:ascii="Times New Roman" w:hAnsi="Times New Roman" w:cs="Times New Roman"/>
+          <w:sz w:val="28"/>
+          <w:szCs w:val="28"/>
+        </w:rPr>
+        <w:t>задавать конфигурацию системы, вычислять маршруты, наблюдать их в визуализаторе и составлять временную диаграмму расписания.</w:t>
       </w:r>
     </w:p>
     <w:p>
@@ -1927,7 +2022,139 @@
           <w:sz w:val="28"/>
           <w:szCs w:val="28"/>
         </w:rPr>
-        <w:t>Исследование зависимости времени работы от размерности системы показывает, что на всех разумных количествах пунктов маршрута (в рамках данной задачи) программа выполняется за приемлемое время.</w:t>
+        <w:t>С целью найти предельные размерности системы, при которых программа исполняется за приемлемое время было проведено и</w:t>
+      </w:r>
+      <w:r>
+        <w:rPr>
+          <w:rFonts w:ascii="Times New Roman" w:hAnsi="Times New Roman" w:cs="Times New Roman"/>
+          <w:sz w:val="28"/>
+          <w:szCs w:val="28"/>
+        </w:rPr>
+        <w:t xml:space="preserve">сследование зависимости времени работы от </w:t>
+      </w:r>
+      <w:r>
+        <w:rPr>
+          <w:rFonts w:ascii="Times New Roman" w:hAnsi="Times New Roman" w:cs="Times New Roman"/>
+          <w:sz w:val="28"/>
+          <w:szCs w:val="28"/>
+        </w:rPr>
+        <w:t>количества пунктов. Оно п</w:t>
+      </w:r>
+      <w:r>
+        <w:rPr>
+          <w:rFonts w:ascii="Times New Roman" w:hAnsi="Times New Roman" w:cs="Times New Roman"/>
+          <w:sz w:val="28"/>
+          <w:szCs w:val="28"/>
+        </w:rPr>
+        <w:t>оказывает, что на</w:t>
+      </w:r>
+      <w:r>
+        <w:rPr>
+          <w:rFonts w:ascii="Times New Roman" w:hAnsi="Times New Roman" w:cs="Times New Roman"/>
+          <w:sz w:val="28"/>
+          <w:szCs w:val="28"/>
+        </w:rPr>
+        <w:t xml:space="preserve"> 250</w:t>
+      </w:r>
+      <w:r>
+        <w:rPr>
+          <w:rFonts w:ascii="Times New Roman" w:hAnsi="Times New Roman" w:cs="Times New Roman"/>
+          <w:sz w:val="28"/>
+          <w:szCs w:val="28"/>
+        </w:rPr>
+        <w:t xml:space="preserve"> </w:t>
+      </w:r>
+      <w:r>
+        <w:rPr>
+          <w:rFonts w:ascii="Times New Roman" w:hAnsi="Times New Roman" w:cs="Times New Roman"/>
+          <w:sz w:val="28"/>
+          <w:szCs w:val="28"/>
+        </w:rPr>
+        <w:t xml:space="preserve">пунктах маршрута </w:t>
+      </w:r>
+      <w:r>
+        <w:rPr>
+          <w:rFonts w:ascii="Times New Roman" w:hAnsi="Times New Roman" w:cs="Times New Roman"/>
+          <w:sz w:val="28"/>
+          <w:szCs w:val="28"/>
+        </w:rPr>
+        <w:t>программа выполняется</w:t>
+      </w:r>
+      <w:r>
+        <w:rPr>
+          <w:rFonts w:ascii="Times New Roman" w:hAnsi="Times New Roman" w:cs="Times New Roman"/>
+          <w:sz w:val="28"/>
+          <w:szCs w:val="28"/>
+        </w:rPr>
+        <w:t xml:space="preserve"> </w:t>
+      </w:r>
+      <w:r>
+        <w:rPr>
+          <w:rFonts w:ascii="Times New Roman" w:hAnsi="Times New Roman" w:cs="Times New Roman"/>
+          <w:sz w:val="28"/>
+          <w:szCs w:val="28"/>
+        </w:rPr>
+        <w:t>100 секунд</w:t>
+      </w:r>
+      <w:r>
+        <w:rPr>
+          <w:rFonts w:ascii="Times New Roman" w:hAnsi="Times New Roman" w:cs="Times New Roman"/>
+          <w:sz w:val="28"/>
+          <w:szCs w:val="28"/>
+        </w:rPr>
+        <w:t>, что является достаточн</w:t>
+      </w:r>
+      <w:r>
+        <w:rPr>
+          <w:rFonts w:ascii="Times New Roman" w:hAnsi="Times New Roman" w:cs="Times New Roman"/>
+          <w:sz w:val="28"/>
+          <w:szCs w:val="28"/>
+        </w:rPr>
+        <w:t>о большой размерностью</w:t>
+      </w:r>
+      <w:r>
+        <w:rPr>
+          <w:rFonts w:ascii="Times New Roman" w:hAnsi="Times New Roman" w:cs="Times New Roman"/>
+          <w:sz w:val="28"/>
+          <w:szCs w:val="28"/>
+        </w:rPr>
+        <w:t xml:space="preserve"> в рамках данной задачи.</w:t>
+      </w:r>
+    </w:p>
+    <w:p>
+      <w:pPr>
+        <w:ind w:firstLine="851"/>
+        <w:rPr>
+          <w:rFonts w:ascii="Times New Roman" w:hAnsi="Times New Roman" w:cs="Times New Roman"/>
+          <w:sz w:val="28"/>
+          <w:szCs w:val="28"/>
+        </w:rPr>
+      </w:pPr>
+      <w:r>
+        <w:rPr>
+          <w:rFonts w:ascii="Times New Roman" w:hAnsi="Times New Roman" w:cs="Times New Roman"/>
+          <w:sz w:val="28"/>
+          <w:szCs w:val="28"/>
+        </w:rPr>
+        <w:t xml:space="preserve">Также были </w:t>
+      </w:r>
+      <w:proofErr w:type="spellStart"/>
+      <w:r>
+        <w:rPr>
+          <w:rFonts w:ascii="Times New Roman" w:hAnsi="Times New Roman" w:cs="Times New Roman"/>
+          <w:sz w:val="28"/>
+          <w:szCs w:val="28"/>
+        </w:rPr>
+        <w:t>проанализированны</w:t>
+      </w:r>
+      <w:proofErr w:type="spellEnd"/>
+      <w:r>
+        <w:rPr>
+          <w:rFonts w:ascii="Times New Roman" w:hAnsi="Times New Roman" w:cs="Times New Roman"/>
+          <w:sz w:val="28"/>
+          <w:szCs w:val="28"/>
+        </w:rPr>
+        <w:t xml:space="preserve"> зависимости системы, результаты приведены в РПЗ.</w:t>
       </w:r>
     </w:p>
     <w:p>
@@ -2022,6 +2249,7 @@
           <w:sz w:val="28"/>
           <w:szCs w:val="28"/>
         </w:rPr>
+        <w:lastRenderedPageBreak/>
         <w:t>Её д</w:t>
       </w:r>
       <w:r>
@@ -2080,27 +2308,23 @@
           <w:sz w:val="28"/>
           <w:szCs w:val="28"/>
         </w:rPr>
-        <w:t xml:space="preserve">средств и количества машин, обслуживаемых на одном пункте </w:t>
-      </w:r>
-      <w:proofErr w:type="spellStart"/>
-      <w:proofErr w:type="gramStart"/>
-      <w:r>
-        <w:rPr>
-          <w:rFonts w:ascii="Times New Roman" w:hAnsi="Times New Roman" w:cs="Times New Roman"/>
-          <w:sz w:val="28"/>
-          <w:szCs w:val="28"/>
-        </w:rPr>
-        <w:t>маршрута.К</w:t>
-      </w:r>
-      <w:proofErr w:type="spellEnd"/>
-      <w:proofErr w:type="gramEnd"/>
-      <w:r>
-        <w:rPr>
-          <w:rFonts w:ascii="Times New Roman" w:hAnsi="Times New Roman" w:cs="Times New Roman"/>
-          <w:sz w:val="28"/>
-          <w:szCs w:val="28"/>
-        </w:rPr>
-        <w:t xml:space="preserve"> недостаткам разработанного</w:t>
+        <w:t>средств и количества машин, обслуживаемых на одном пункте маршрута.</w:t>
+      </w:r>
+      <w:r>
+        <w:rPr>
+          <w:rFonts w:ascii="Times New Roman" w:hAnsi="Times New Roman" w:cs="Times New Roman"/>
+          <w:sz w:val="28"/>
+          <w:szCs w:val="28"/>
+        </w:rPr>
+        <w:t xml:space="preserve"> </w:t>
+      </w:r>
+      <w:r>
+        <w:rPr>
+          <w:rFonts w:ascii="Times New Roman" w:hAnsi="Times New Roman" w:cs="Times New Roman"/>
+          <w:sz w:val="28"/>
+          <w:szCs w:val="28"/>
+        </w:rPr>
+        <w:t>К недостаткам разработанного</w:t>
       </w:r>
       <w:r>
         <w:rPr>
@@ -2116,23 +2340,39 @@
           <w:sz w:val="28"/>
           <w:szCs w:val="28"/>
         </w:rPr>
-        <w:t xml:space="preserve"> относится допущение одинакового объёма груза</w:t>
-      </w:r>
-      <w:r>
-        <w:rPr>
-          <w:rFonts w:ascii="Times New Roman" w:hAnsi="Times New Roman" w:cs="Times New Roman"/>
-          <w:sz w:val="28"/>
-          <w:szCs w:val="28"/>
-        </w:rPr>
-        <w:t xml:space="preserve"> </w:t>
-      </w:r>
-      <w:r>
-        <w:rPr>
-          <w:rFonts w:ascii="Times New Roman" w:hAnsi="Times New Roman" w:cs="Times New Roman"/>
-          <w:sz w:val="28"/>
-          <w:szCs w:val="28"/>
-        </w:rPr>
-        <w:t>и вместимости транспорта.</w:t>
+        <w:t xml:space="preserve"> относится </w:t>
+      </w:r>
+      <w:r>
+        <w:rPr>
+          <w:rFonts w:ascii="Times New Roman" w:hAnsi="Times New Roman" w:cs="Times New Roman"/>
+          <w:sz w:val="28"/>
+          <w:szCs w:val="28"/>
+        </w:rPr>
+        <w:t xml:space="preserve">ряд </w:t>
+      </w:r>
+      <w:r>
+        <w:rPr>
+          <w:rFonts w:ascii="Times New Roman" w:hAnsi="Times New Roman" w:cs="Times New Roman"/>
+          <w:sz w:val="28"/>
+          <w:szCs w:val="28"/>
+        </w:rPr>
+        <w:t>допущени</w:t>
+      </w:r>
+      <w:r>
+        <w:rPr>
+          <w:rFonts w:ascii="Times New Roman" w:hAnsi="Times New Roman" w:cs="Times New Roman"/>
+          <w:sz w:val="28"/>
+          <w:szCs w:val="28"/>
+        </w:rPr>
+        <w:t>й, сделанных при формализации задачи</w:t>
+      </w:r>
+      <w:r>
+        <w:rPr>
+          <w:rFonts w:ascii="Times New Roman" w:hAnsi="Times New Roman" w:cs="Times New Roman"/>
+          <w:sz w:val="28"/>
+          <w:szCs w:val="28"/>
+        </w:rPr>
+        <w:t>.</w:t>
       </w:r>
     </w:p>
     <w:p>

</xml_diff>